<commit_message>
PS, RAD, SDD Final, TER in Progress
</commit_message>
<xml_diff>
--- a/Deliverables/SDD_GameTop.docx
+++ b/Deliverables/SDD_GameTop.docx
@@ -21059,7 +21059,21 @@
                 <w:rFonts w:ascii="Arial" w:hAnsi="Arial" w:cs="Arial"/>
                 <w:bCs/>
               </w:rPr>
-              <w:t>Rimuove prodotto</w:t>
+              <w:t>Rimuov</w:t>
+            </w:r>
+            <w:r>
+              <w:rPr>
+                <w:rFonts w:ascii="Arial" w:hAnsi="Arial" w:cs="Arial"/>
+                <w:bCs/>
+              </w:rPr>
+              <w:t>i</w:t>
+            </w:r>
+            <w:r>
+              <w:rPr>
+                <w:rFonts w:ascii="Arial" w:hAnsi="Arial" w:cs="Arial"/>
+                <w:bCs/>
+              </w:rPr>
+              <w:t xml:space="preserve"> prodotto</w:t>
             </w:r>
           </w:p>
         </w:tc>

</xml_diff>